<commit_message>
Resolução do exercicio final da primeira aula
</commit_message>
<xml_diff>
--- a/Curso de Lógica de Programação.docx
+++ b/Curso de Lógica de Programação.docx
@@ -250,6 +250,400 @@
         </w:rPr>
         <w:t>qualquer, ignorando características menos importantes ou acidentes.</w:t>
       </w:r>
+    </w:p>
+    <w:p>
+      <w:pPr>
+        <w:jc w:val="both"/>
+        <w:rPr>
+          <w:rFonts w:ascii="Arial" w:hAnsi="Arial" w:cs="Arial"/>
+          <w:sz w:val="28"/>
+          <w:szCs w:val="28"/>
+        </w:rPr>
+      </w:pPr>
+    </w:p>
+    <w:p>
+      <w:pPr>
+        <w:jc w:val="both"/>
+        <w:rPr>
+          <w:rFonts w:ascii="Arial" w:hAnsi="Arial" w:cs="Arial"/>
+          <w:sz w:val="28"/>
+          <w:szCs w:val="28"/>
+        </w:rPr>
+      </w:pPr>
+      <w:r>
+        <w:rPr>
+          <w:rFonts w:ascii="Arial" w:hAnsi="Arial" w:cs="Arial"/>
+          <w:sz w:val="28"/>
+          <w:szCs w:val="28"/>
+        </w:rPr>
+        <w:t xml:space="preserve">Exercício </w:t>
+      </w:r>
+      <w:r>
+        <w:rPr>
+          <w:rFonts w:ascii="Arial" w:hAnsi="Arial" w:cs="Arial"/>
+          <w:sz w:val="28"/>
+          <w:szCs w:val="28"/>
+        </w:rPr>
+        <w:t xml:space="preserve">final </w:t>
+      </w:r>
+    </w:p>
+    <w:p>
+      <w:pPr>
+        <w:jc w:val="both"/>
+        <w:rPr>
+          <w:rFonts w:ascii="Arial" w:hAnsi="Arial" w:cs="Arial"/>
+          <w:sz w:val="28"/>
+          <w:szCs w:val="28"/>
+        </w:rPr>
+      </w:pPr>
+      <w:r>
+        <w:rPr>
+          <w:rFonts w:ascii="Arial" w:hAnsi="Arial" w:cs="Arial"/>
+          <w:sz w:val="28"/>
+          <w:szCs w:val="28"/>
+        </w:rPr>
+        <w:t>Crie um mapa mental para resolver um determinado problema, por exemplo, calcular a média aritmética de 4 notas, sabendo que as notas são as seguintes:</w:t>
+      </w:r>
+    </w:p>
+    <w:p>
+      <w:pPr>
+        <w:jc w:val="both"/>
+        <w:rPr>
+          <w:rFonts w:ascii="Arial" w:hAnsi="Arial" w:cs="Arial"/>
+          <w:sz w:val="28"/>
+          <w:szCs w:val="28"/>
+        </w:rPr>
+      </w:pPr>
+      <w:r>
+        <w:rPr>
+          <w:rFonts w:ascii="Arial" w:hAnsi="Arial" w:cs="Arial"/>
+          <w:sz w:val="28"/>
+          <w:szCs w:val="28"/>
+        </w:rPr>
+        <w:t>Nota1: 5</w:t>
+      </w:r>
+    </w:p>
+    <w:p>
+      <w:pPr>
+        <w:jc w:val="both"/>
+        <w:rPr>
+          <w:rFonts w:ascii="Arial" w:hAnsi="Arial" w:cs="Arial"/>
+          <w:sz w:val="28"/>
+          <w:szCs w:val="28"/>
+        </w:rPr>
+      </w:pPr>
+      <w:r>
+        <w:rPr>
+          <w:rFonts w:ascii="Arial" w:hAnsi="Arial" w:cs="Arial"/>
+          <w:sz w:val="28"/>
+          <w:szCs w:val="28"/>
+        </w:rPr>
+        <w:t>Nota 2: 7</w:t>
+      </w:r>
+    </w:p>
+    <w:p>
+      <w:pPr>
+        <w:jc w:val="both"/>
+        <w:rPr>
+          <w:rFonts w:ascii="Arial" w:hAnsi="Arial" w:cs="Arial"/>
+          <w:sz w:val="28"/>
+          <w:szCs w:val="28"/>
+        </w:rPr>
+      </w:pPr>
+      <w:r>
+        <w:rPr>
+          <w:rFonts w:ascii="Arial" w:hAnsi="Arial" w:cs="Arial"/>
+          <w:sz w:val="28"/>
+          <w:szCs w:val="28"/>
+        </w:rPr>
+        <w:t>Nota 3: 10</w:t>
+      </w:r>
+    </w:p>
+    <w:p>
+      <w:pPr>
+        <w:jc w:val="both"/>
+        <w:rPr>
+          <w:rFonts w:ascii="Arial" w:hAnsi="Arial" w:cs="Arial"/>
+          <w:sz w:val="28"/>
+          <w:szCs w:val="28"/>
+        </w:rPr>
+      </w:pPr>
+      <w:r>
+        <w:rPr>
+          <w:rFonts w:ascii="Arial" w:hAnsi="Arial" w:cs="Arial"/>
+          <w:sz w:val="28"/>
+          <w:szCs w:val="28"/>
+        </w:rPr>
+        <w:t>Nota 4: 3</w:t>
+      </w:r>
+    </w:p>
+    <w:p>
+      <w:pPr>
+        <w:jc w:val="both"/>
+        <w:rPr>
+          <w:rFonts w:ascii="Arial" w:hAnsi="Arial" w:cs="Arial"/>
+          <w:sz w:val="28"/>
+          <w:szCs w:val="28"/>
+        </w:rPr>
+      </w:pPr>
+    </w:p>
+    <w:tbl>
+      <w:tblPr>
+        <w:tblStyle w:val="Tabelacomgrade"/>
+        <w:tblW w:w="9067" w:type="dxa"/>
+        <w:tblLook w:val="04A0" w:firstRow="1" w:lastRow="0" w:firstColumn="1" w:lastColumn="0" w:noHBand="0" w:noVBand="1"/>
+      </w:tblPr>
+      <w:tblGrid>
+        <w:gridCol w:w="1698"/>
+        <w:gridCol w:w="1699"/>
+        <w:gridCol w:w="1699"/>
+        <w:gridCol w:w="1699"/>
+        <w:gridCol w:w="2272"/>
+      </w:tblGrid>
+      <w:tr>
+        <w:tc>
+          <w:tcPr>
+            <w:tcW w:w="1698" w:type="dxa"/>
+          </w:tcPr>
+          <w:p>
+            <w:pPr>
+              <w:jc w:val="both"/>
+              <w:rPr>
+                <w:rFonts w:ascii="Arial" w:hAnsi="Arial" w:cs="Arial"/>
+                <w:sz w:val="28"/>
+                <w:szCs w:val="28"/>
+              </w:rPr>
+            </w:pPr>
+            <w:r>
+              <w:rPr>
+                <w:rFonts w:ascii="Arial" w:hAnsi="Arial" w:cs="Arial"/>
+                <w:sz w:val="28"/>
+                <w:szCs w:val="28"/>
+              </w:rPr>
+              <w:t xml:space="preserve">Média1 </w:t>
+            </w:r>
+          </w:p>
+        </w:tc>
+        <w:tc>
+          <w:tcPr>
+            <w:tcW w:w="1699" w:type="dxa"/>
+          </w:tcPr>
+          <w:p>
+            <w:pPr>
+              <w:jc w:val="both"/>
+              <w:rPr>
+                <w:rFonts w:ascii="Arial" w:hAnsi="Arial" w:cs="Arial"/>
+                <w:sz w:val="28"/>
+                <w:szCs w:val="28"/>
+              </w:rPr>
+            </w:pPr>
+            <w:r>
+              <w:rPr>
+                <w:rFonts w:ascii="Arial" w:hAnsi="Arial" w:cs="Arial"/>
+                <w:sz w:val="28"/>
+                <w:szCs w:val="28"/>
+              </w:rPr>
+              <w:t xml:space="preserve">Média2 </w:t>
+            </w:r>
+          </w:p>
+        </w:tc>
+        <w:tc>
+          <w:tcPr>
+            <w:tcW w:w="1699" w:type="dxa"/>
+          </w:tcPr>
+          <w:p>
+            <w:pPr>
+              <w:jc w:val="both"/>
+              <w:rPr>
+                <w:rFonts w:ascii="Arial" w:hAnsi="Arial" w:cs="Arial"/>
+                <w:sz w:val="28"/>
+                <w:szCs w:val="28"/>
+              </w:rPr>
+            </w:pPr>
+            <w:r>
+              <w:rPr>
+                <w:rFonts w:ascii="Arial" w:hAnsi="Arial" w:cs="Arial"/>
+                <w:sz w:val="28"/>
+                <w:szCs w:val="28"/>
+              </w:rPr>
+              <w:t xml:space="preserve">Média3 </w:t>
+            </w:r>
+          </w:p>
+        </w:tc>
+        <w:tc>
+          <w:tcPr>
+            <w:tcW w:w="1699" w:type="dxa"/>
+          </w:tcPr>
+          <w:p>
+            <w:pPr>
+              <w:jc w:val="both"/>
+              <w:rPr>
+                <w:rFonts w:ascii="Arial" w:hAnsi="Arial" w:cs="Arial"/>
+                <w:sz w:val="28"/>
+                <w:szCs w:val="28"/>
+              </w:rPr>
+            </w:pPr>
+            <w:r>
+              <w:rPr>
+                <w:rFonts w:ascii="Arial" w:hAnsi="Arial" w:cs="Arial"/>
+                <w:sz w:val="28"/>
+                <w:szCs w:val="28"/>
+              </w:rPr>
+              <w:t>Média4</w:t>
+            </w:r>
+          </w:p>
+        </w:tc>
+        <w:tc>
+          <w:tcPr>
+            <w:tcW w:w="2272" w:type="dxa"/>
+          </w:tcPr>
+          <w:p>
+            <w:pPr>
+              <w:jc w:val="both"/>
+              <w:rPr>
+                <w:rFonts w:ascii="Arial" w:hAnsi="Arial" w:cs="Arial"/>
+                <w:sz w:val="28"/>
+                <w:szCs w:val="28"/>
+              </w:rPr>
+            </w:pPr>
+            <w:r>
+              <w:rPr>
+                <w:rFonts w:ascii="Arial" w:hAnsi="Arial" w:cs="Arial"/>
+                <w:sz w:val="28"/>
+                <w:szCs w:val="28"/>
+              </w:rPr>
+              <w:t>Total</w:t>
+            </w:r>
+          </w:p>
+        </w:tc>
+      </w:tr>
+      <w:tr>
+        <w:tc>
+          <w:tcPr>
+            <w:tcW w:w="1698" w:type="dxa"/>
+          </w:tcPr>
+          <w:p>
+            <w:pPr>
+              <w:jc w:val="both"/>
+              <w:rPr>
+                <w:rFonts w:ascii="Arial" w:hAnsi="Arial" w:cs="Arial"/>
+                <w:sz w:val="28"/>
+                <w:szCs w:val="28"/>
+              </w:rPr>
+            </w:pPr>
+            <w:r>
+              <w:rPr>
+                <w:rFonts w:ascii="Arial" w:hAnsi="Arial" w:cs="Arial"/>
+                <w:sz w:val="28"/>
+                <w:szCs w:val="28"/>
+              </w:rPr>
+              <w:t>5</w:t>
+            </w:r>
+          </w:p>
+        </w:tc>
+        <w:tc>
+          <w:tcPr>
+            <w:tcW w:w="1699" w:type="dxa"/>
+          </w:tcPr>
+          <w:p>
+            <w:pPr>
+              <w:jc w:val="both"/>
+              <w:rPr>
+                <w:rFonts w:ascii="Arial" w:hAnsi="Arial" w:cs="Arial"/>
+                <w:sz w:val="28"/>
+                <w:szCs w:val="28"/>
+              </w:rPr>
+            </w:pPr>
+            <w:r>
+              <w:rPr>
+                <w:rFonts w:ascii="Arial" w:hAnsi="Arial" w:cs="Arial"/>
+                <w:sz w:val="28"/>
+                <w:szCs w:val="28"/>
+              </w:rPr>
+              <w:t>7</w:t>
+            </w:r>
+          </w:p>
+        </w:tc>
+        <w:tc>
+          <w:tcPr>
+            <w:tcW w:w="1699" w:type="dxa"/>
+          </w:tcPr>
+          <w:p>
+            <w:pPr>
+              <w:jc w:val="both"/>
+              <w:rPr>
+                <w:rFonts w:ascii="Arial" w:hAnsi="Arial" w:cs="Arial"/>
+                <w:sz w:val="28"/>
+                <w:szCs w:val="28"/>
+              </w:rPr>
+            </w:pPr>
+            <w:r>
+              <w:rPr>
+                <w:rFonts w:ascii="Arial" w:hAnsi="Arial" w:cs="Arial"/>
+                <w:sz w:val="28"/>
+                <w:szCs w:val="28"/>
+              </w:rPr>
+              <w:t>10</w:t>
+            </w:r>
+          </w:p>
+        </w:tc>
+        <w:tc>
+          <w:tcPr>
+            <w:tcW w:w="1699" w:type="dxa"/>
+          </w:tcPr>
+          <w:p>
+            <w:pPr>
+              <w:jc w:val="both"/>
+              <w:rPr>
+                <w:rFonts w:ascii="Arial" w:hAnsi="Arial" w:cs="Arial"/>
+                <w:sz w:val="28"/>
+                <w:szCs w:val="28"/>
+              </w:rPr>
+            </w:pPr>
+            <w:r>
+              <w:rPr>
+                <w:rFonts w:ascii="Arial" w:hAnsi="Arial" w:cs="Arial"/>
+                <w:sz w:val="28"/>
+                <w:szCs w:val="28"/>
+              </w:rPr>
+              <w:t>3</w:t>
+            </w:r>
+          </w:p>
+        </w:tc>
+        <w:tc>
+          <w:tcPr>
+            <w:tcW w:w="2272" w:type="dxa"/>
+          </w:tcPr>
+          <w:p>
+            <w:pPr>
+              <w:jc w:val="both"/>
+              <w:rPr>
+                <w:rFonts w:ascii="Arial" w:hAnsi="Arial" w:cs="Arial"/>
+                <w:sz w:val="28"/>
+                <w:szCs w:val="28"/>
+              </w:rPr>
+            </w:pPr>
+            <w:r>
+              <w:rPr>
+                <w:rFonts w:ascii="Arial" w:hAnsi="Arial" w:cs="Arial"/>
+                <w:sz w:val="28"/>
+                <w:szCs w:val="28"/>
+              </w:rPr>
+              <w:t>25/3 = 8,33.......</w:t>
+            </w:r>
+          </w:p>
+        </w:tc>
+      </w:tr>
+    </w:tbl>
+    <w:p>
+      <w:pPr>
+        <w:jc w:val="both"/>
+        <w:rPr>
+          <w:rFonts w:ascii="Arial" w:hAnsi="Arial" w:cs="Arial"/>
+          <w:sz w:val="28"/>
+          <w:szCs w:val="28"/>
+        </w:rPr>
+      </w:pPr>
     </w:p>
     <w:p>
       <w:pPr>
@@ -815,6 +1209,25 @@
       <w:contextualSpacing/>
     </w:pPr>
   </w:style>
+  <w:style w:type="table" w:styleId="Tabelacomgrade">
+    <w:name w:val="Table Grid"/>
+    <w:basedOn w:val="Tabelanormal"/>
+    <w:uiPriority w:val="39"/>
+    <w:rsid w:val="006E743E"/>
+    <w:pPr>
+      <w:spacing w:after="0" w:line="240" w:lineRule="auto"/>
+    </w:pPr>
+    <w:tblPr>
+      <w:tblBorders>
+        <w:top w:val="single" w:sz="4" w:space="0" w:color="auto"/>
+        <w:left w:val="single" w:sz="4" w:space="0" w:color="auto"/>
+        <w:bottom w:val="single" w:sz="4" w:space="0" w:color="auto"/>
+        <w:right w:val="single" w:sz="4" w:space="0" w:color="auto"/>
+        <w:insideH w:val="single" w:sz="4" w:space="0" w:color="auto"/>
+        <w:insideV w:val="single" w:sz="4" w:space="0" w:color="auto"/>
+      </w:tblBorders>
+    </w:tblPr>
+  </w:style>
 </w:styles>
 </file>
 

</xml_diff>